<commit_message>
Updated folder structure and fixed a couple of issues with code
</commit_message>
<xml_diff>
--- a/Work Instructions/Main Power Transformer 6 Months Electrical Online Inspection.docx
+++ b/Work Instructions/Main Power Transformer 6 Months Electrical Online Inspection.docx
@@ -750,16 +750,8 @@
                 <w:sz w:val="22"/>
                 <w:szCs w:val="22"/>
               </w:rPr>
-              <w:t>Standard Trade Tools</w:t>
-            </w:r>
-          </w:p>
-          <w:p>
-            <w:pPr>
-              <w:rPr>
-                <w:sz w:val="22"/>
-                <w:szCs w:val="22"/>
-              </w:rPr>
-            </w:pPr>
+              <w:t xml:space="preserve"> </w:t>
+            </w:r>
           </w:p>
         </w:tc>
       </w:tr>
@@ -899,6 +891,8 @@
             </w:r>
           </w:p>
         </w:tc>
+        <w:bookmarkStart w:id="15" w:name="REFERENCES"/>
+        <w:bookmarkEnd w:id="15"/>
         <w:tc>
           <w:tcPr>
             <w:tcW w:w="7714" w:type="dxa"/>
@@ -910,8 +904,46 @@
                 <w:szCs w:val="22"/>
               </w:rPr>
             </w:pPr>
-            <w:bookmarkStart w:id="15" w:name="REFERENCES"/>
-            <w:bookmarkEnd w:id="15"/>
+            <w:r>
+              <w:rPr>
+                <w:sz w:val="22"/>
+                <w:szCs w:val="22"/>
+              </w:rPr>
+              <w:fldChar w:fldCharType="begin"/>
+            </w:r>
+            <w:r>
+              <w:rPr>
+                <w:sz w:val="22"/>
+                <w:szCs w:val="22"/>
+              </w:rPr>
+              <w:instrText xml:space="preserve"> HYPERLINK "G:\\Programming\\EngineersTools\\WinWriter\\Equipment Manuals\\Example Equipment Manual.txt" </w:instrText>
+            </w:r>
+            <w:r>
+              <w:rPr>
+                <w:sz w:val="22"/>
+                <w:szCs w:val="22"/>
+              </w:rPr>
+            </w:r>
+            <w:r>
+              <w:rPr>
+                <w:sz w:val="22"/>
+                <w:szCs w:val="22"/>
+              </w:rPr>
+              <w:fldChar w:fldCharType="separate"/>
+            </w:r>
+            <w:r>
+              <w:rPr>
+                <w:rStyle w:val="Hyperlink"/>
+              </w:rPr>
+              <w:t>Example Equipment Manual.txt</w:t>
+            </w:r>
+            <w:r>
+              <w:rPr>
+                <w:sz w:val="22"/>
+                <w:szCs w:val="22"/>
+              </w:rPr>
+              <w:fldChar w:fldCharType="end"/>
+            </w:r>
           </w:p>
           <w:p>
             <w:pPr>
@@ -954,7 +986,6 @@
                 <w:sz w:val="22"/>
                 <w:szCs w:val="22"/>
               </w:rPr>
-              <w:lastRenderedPageBreak/>
               <w:t>Prepared By</w:t>
             </w:r>
           </w:p>
@@ -1982,8 +2013,8 @@
               </w:rPr>
               <w:drawing>
                 <wp:inline distT="0" distB="0" distL="0" distR="0">
-                  <wp:extent cx="2640653" cy="2794000"/>
-                  <wp:effectExtent l="0" t="0" r="7620" b="6350"/>
+                  <wp:extent cx="2637034" cy="2794000"/>
+                  <wp:effectExtent l="0" t="0" r="0" b="6350"/>
                   <wp:docPr id="3" name="Picture 3"/>
                   <wp:cNvGraphicFramePr>
                     <a:graphicFrameLocks xmlns:a="http://schemas.openxmlformats.org/drawingml/2006/main" noChangeAspect="1"/>
@@ -1996,7 +2027,7 @@
                           <pic:cNvPicPr/>
                         </pic:nvPicPr>
                         <pic:blipFill>
-                          <a:blip r:embed="rId10" cstate="print">
+                          <a:blip r:embed="rId10">
                             <a:extLst>
                               <a:ext uri="{28A0092B-C50C-407E-A947-70E740481C1C}">
                                 <a14:useLocalDpi xmlns:a14="http://schemas.microsoft.com/office/drawing/2010/main" val="0"/>
@@ -2010,7 +2041,7 @@
                         <pic:spPr>
                           <a:xfrm>
                             <a:off x="0" y="0"/>
-                            <a:ext cx="2640653" cy="2794000"/>
+                            <a:ext cx="2637034" cy="2794000"/>
                           </a:xfrm>
                           <a:prstGeom prst="rect">
                             <a:avLst/>
@@ -2326,107 +2357,7 @@
                 <w:color w:val="091F47" w:themeColor="text1"/>
                 <w:sz w:val="22"/>
               </w:rPr>
-              <w:t xml:space="preserve">Visually and physically inspect wiring and connections condition. Check terminals and cores for loose connections. </w:t>
-            </w:r>
-          </w:p>
-        </w:tc>
-      </w:tr>
-      <w:tr>
-        <w:trPr>
-          <w:jc w:val="center"/>
-        </w:trPr>
-        <w:tc>
-          <w:tcPr>
-            <w:tcW w:w="750" w:type="dxa"/>
-            <w:shd w:val="clear" w:color="auto" w:fill="auto"/>
-          </w:tcPr>
-          <w:p>
-            <w:pPr>
-              <w:jc w:val="center"/>
-              <w:rPr>
-                <w:rFonts w:asciiTheme="majorHAnsi" w:hAnsiTheme="majorHAnsi"/>
-                <w:color w:val="091F47" w:themeColor="text1"/>
-                <w:sz w:val="22"/>
-              </w:rPr>
-            </w:pPr>
-            <w:r>
-              <w:rPr>
-                <w:rFonts w:asciiTheme="majorHAnsi" w:hAnsiTheme="majorHAnsi"/>
-                <w:color w:val="091F47" w:themeColor="text1"/>
-                <w:sz w:val="22"/>
-              </w:rPr>
-              <w:t>2</w:t>
-            </w:r>
-          </w:p>
-        </w:tc>
-        <w:tc>
-          <w:tcPr>
-            <w:tcW w:w="9679" w:type="dxa"/>
-            <w:shd w:val="clear" w:color="auto" w:fill="auto"/>
-          </w:tcPr>
-          <w:p>
-            <w:pPr>
-              <w:rPr>
-                <w:color w:val="091F47" w:themeColor="text1"/>
-                <w:sz w:val="22"/>
-              </w:rPr>
-            </w:pPr>
-            <w:r>
-              <w:rPr>
-                <w:color w:val="091F47" w:themeColor="text1"/>
-                <w:sz w:val="22"/>
-              </w:rPr>
-              <w:t>Visually inspect cabinet seals, glands, hinges, locks, switches, buttons and lamps condition. Test lamps</w:t>
-            </w:r>
-          </w:p>
-        </w:tc>
-      </w:tr>
-      <w:tr>
-        <w:trPr>
-          <w:jc w:val="center"/>
-        </w:trPr>
-        <w:tc>
-          <w:tcPr>
-            <w:tcW w:w="750" w:type="dxa"/>
-            <w:shd w:val="clear" w:color="auto" w:fill="auto"/>
-          </w:tcPr>
-          <w:p>
-            <w:pPr>
-              <w:jc w:val="center"/>
-              <w:rPr>
-                <w:rFonts w:asciiTheme="majorHAnsi" w:hAnsiTheme="majorHAnsi"/>
-                <w:color w:val="091F47" w:themeColor="text1"/>
-                <w:sz w:val="22"/>
-              </w:rPr>
-            </w:pPr>
-            <w:r>
-              <w:rPr>
-                <w:rFonts w:asciiTheme="majorHAnsi" w:hAnsiTheme="majorHAnsi"/>
-                <w:color w:val="091F47" w:themeColor="text1"/>
-                <w:sz w:val="22"/>
-              </w:rPr>
-              <w:t>3</w:t>
-            </w:r>
-          </w:p>
-        </w:tc>
-        <w:tc>
-          <w:tcPr>
-            <w:tcW w:w="9679" w:type="dxa"/>
-            <w:shd w:val="clear" w:color="auto" w:fill="auto"/>
-          </w:tcPr>
-          <w:p>
-            <w:pPr>
-              <w:rPr>
-                <w:color w:val="091F47" w:themeColor="text1"/>
-                <w:sz w:val="22"/>
-              </w:rPr>
-            </w:pPr>
-            <w:r>
-              <w:rPr>
-                <w:color w:val="091F47" w:themeColor="text1"/>
-                <w:sz w:val="22"/>
-              </w:rPr>
-              <w:t>Visually inspect HV and LV terminal boxes, gaskets and internal connections.</w:t>
+              <w:t xml:space="preserve">Visually inspect cabinet seals, glands, hinges, locks, switches, buttons and lamps condition. Test lamps </w:t>
             </w:r>
           </w:p>
         </w:tc>
@@ -2490,7 +2421,7 @@
                 <w:sz w:val="22"/>
                 <w:szCs w:val="22"/>
               </w:rPr>
-              <w:t>FUN</w:t>
+              <w:t>WIR</w:t>
             </w:r>
             <w:r>
               <w:rPr>
@@ -2508,7 +2439,76 @@
                 <w:sz w:val="22"/>
                 <w:szCs w:val="22"/>
               </w:rPr>
-              <w:t>Functional Tests</w:t>
+              <w:t>Wiring Inspection</w:t>
+            </w:r>
+          </w:p>
+        </w:tc>
+      </w:tr>
+      <w:tr>
+        <w:trPr>
+          <w:jc w:val="center"/>
+        </w:trPr>
+        <w:tc>
+          <w:tcPr>
+            <w:tcW w:w="10429" w:type="dxa"/>
+            <w:gridSpan w:val="2"/>
+            <w:shd w:val="clear" w:color="auto" w:fill="auto"/>
+          </w:tcPr>
+          <w:p>
+            <w:pPr>
+              <w:pStyle w:val="NoSpacing"/>
+              <w:jc w:val="center"/>
+              <w:rPr>
+                <w:b/>
+              </w:rPr>
+            </w:pPr>
+            <w:r>
+              <w:rPr>
+                <w:b/>
+                <w:noProof/>
+                <w:lang w:eastAsia="en-AU"/>
+              </w:rPr>
+              <w:drawing>
+                <wp:inline distT="0" distB="0" distL="0" distR="0">
+                  <wp:extent cx="3725206" cy="2794000"/>
+                  <wp:effectExtent l="0" t="0" r="8890" b="6350"/>
+                  <wp:docPr id="4" name="Picture 4"/>
+                  <wp:cNvGraphicFramePr>
+                    <a:graphicFrameLocks xmlns:a="http://schemas.openxmlformats.org/drawingml/2006/main" noChangeAspect="1"/>
+                  </wp:cNvGraphicFramePr>
+                  <a:graphic xmlns:a="http://schemas.openxmlformats.org/drawingml/2006/main">
+                    <a:graphicData uri="http://schemas.openxmlformats.org/drawingml/2006/picture">
+                      <pic:pic xmlns:pic="http://schemas.openxmlformats.org/drawingml/2006/picture">
+                        <pic:nvPicPr>
+                          <pic:cNvPr id="4" name=""/>
+                          <pic:cNvPicPr/>
+                        </pic:nvPicPr>
+                        <pic:blipFill>
+                          <a:blip r:embed="rId11">
+                            <a:extLst>
+                              <a:ext uri="{28A0092B-C50C-407E-A947-70E740481C1C}">
+                                <a14:useLocalDpi xmlns:a14="http://schemas.microsoft.com/office/drawing/2010/main" val="0"/>
+                              </a:ext>
+                            </a:extLst>
+                          </a:blip>
+                          <a:stretch>
+                            <a:fillRect/>
+                          </a:stretch>
+                        </pic:blipFill>
+                        <pic:spPr>
+                          <a:xfrm>
+                            <a:off x="0" y="0"/>
+                            <a:ext cx="3725206" cy="2794000"/>
+                          </a:xfrm>
+                          <a:prstGeom prst="rect">
+                            <a:avLst/>
+                          </a:prstGeom>
+                        </pic:spPr>
+                      </pic:pic>
+                    </a:graphicData>
+                  </a:graphic>
+                </wp:inline>
+              </w:drawing>
             </w:r>
           </w:p>
         </w:tc>
@@ -2609,125 +2609,145 @@
             </w:pPr>
             <w:r>
               <w:rPr>
-                <w:color w:val="091F47" w:themeColor="text1"/>
-                <w:sz w:val="22"/>
-              </w:rPr>
-              <w:t xml:space="preserve">Function test low oil level alarm.  </w:t>
-            </w:r>
-          </w:p>
-        </w:tc>
-      </w:tr>
-      <w:tr>
-        <w:trPr>
-          <w:jc w:val="center"/>
-        </w:trPr>
-        <w:tc>
-          <w:tcPr>
-            <w:tcW w:w="750" w:type="dxa"/>
-            <w:shd w:val="clear" w:color="auto" w:fill="auto"/>
-          </w:tcPr>
-          <w:p>
-            <w:pPr>
-              <w:jc w:val="center"/>
-              <w:rPr>
-                <w:rFonts w:asciiTheme="majorHAnsi" w:hAnsiTheme="majorHAnsi"/>
-                <w:color w:val="091F47" w:themeColor="text1"/>
-                <w:sz w:val="22"/>
-              </w:rPr>
-            </w:pPr>
-            <w:r>
-              <w:rPr>
-                <w:rFonts w:asciiTheme="majorHAnsi" w:hAnsiTheme="majorHAnsi"/>
-                <w:color w:val="091F47" w:themeColor="text1"/>
-                <w:sz w:val="22"/>
-              </w:rPr>
-              <w:t>2</w:t>
-            </w:r>
-          </w:p>
-        </w:tc>
-        <w:tc>
-          <w:tcPr>
-            <w:tcW w:w="9679" w:type="dxa"/>
-            <w:shd w:val="clear" w:color="auto" w:fill="auto"/>
-          </w:tcPr>
-          <w:p>
-            <w:pPr>
-              <w:rPr>
-                <w:color w:val="091F47" w:themeColor="text1"/>
-                <w:sz w:val="22"/>
-              </w:rPr>
-            </w:pPr>
-            <w:r>
-              <w:rPr>
-                <w:color w:val="091F47" w:themeColor="text1"/>
-                <w:sz w:val="22"/>
-              </w:rPr>
-              <w:t>Function test the Oil Temperature Indicator and Winding Temperature Indicator alarm and trip points.</w:t>
-            </w:r>
-          </w:p>
-          <w:p>
-            <w:pPr>
-              <w:rPr>
-                <w:color w:val="091F47" w:themeColor="text1"/>
-                <w:sz w:val="22"/>
-              </w:rPr>
-            </w:pPr>
-            <w:r>
-              <w:rPr>
-                <w:color w:val="091F47" w:themeColor="text1"/>
-                <w:sz w:val="22"/>
-              </w:rPr>
-              <w:t>If transformer is Forced Air cooled, set the fans to "Auto" start.</w:t>
-            </w:r>
-          </w:p>
-        </w:tc>
-      </w:tr>
-      <w:tr>
-        <w:trPr>
-          <w:jc w:val="center"/>
-        </w:trPr>
-        <w:tc>
-          <w:tcPr>
-            <w:tcW w:w="750" w:type="dxa"/>
-            <w:shd w:val="clear" w:color="auto" w:fill="auto"/>
-          </w:tcPr>
-          <w:p>
-            <w:pPr>
-              <w:jc w:val="center"/>
-              <w:rPr>
-                <w:rFonts w:asciiTheme="majorHAnsi" w:hAnsiTheme="majorHAnsi"/>
-                <w:color w:val="091F47" w:themeColor="text1"/>
-                <w:sz w:val="22"/>
-              </w:rPr>
-            </w:pPr>
-            <w:r>
-              <w:rPr>
-                <w:rFonts w:asciiTheme="majorHAnsi" w:hAnsiTheme="majorHAnsi"/>
-                <w:color w:val="091F47" w:themeColor="text1"/>
-                <w:sz w:val="22"/>
-              </w:rPr>
-              <w:t>3</w:t>
-            </w:r>
-          </w:p>
-        </w:tc>
-        <w:tc>
-          <w:tcPr>
-            <w:tcW w:w="9679" w:type="dxa"/>
-            <w:shd w:val="clear" w:color="auto" w:fill="auto"/>
-          </w:tcPr>
-          <w:p>
-            <w:pPr>
-              <w:rPr>
-                <w:color w:val="091F47" w:themeColor="text1"/>
-                <w:sz w:val="22"/>
-              </w:rPr>
-            </w:pPr>
-            <w:r>
-              <w:rPr>
-                <w:color w:val="091F47" w:themeColor="text1"/>
-                <w:sz w:val="22"/>
-              </w:rPr>
-              <w:t>Manually activate the micro switch on the Pressure Relief Valve</w:t>
+                <w:noProof/>
+                <w:color w:val="091F47" w:themeColor="text1"/>
+                <w:sz w:val="22"/>
+                <w:lang w:eastAsia="en-AU"/>
+              </w:rPr>
+              <w:drawing>
+                <wp:inline distT="0" distB="0" distL="0" distR="0">
+                  <wp:extent cx="609524" cy="533333"/>
+                  <wp:effectExtent l="0" t="0" r="635" b="635"/>
+                  <wp:docPr id="8" name="Picture 8"/>
+                  <wp:cNvGraphicFramePr/>
+                  <a:graphic xmlns:a="http://schemas.openxmlformats.org/drawingml/2006/main">
+                    <a:graphicData uri="http://schemas.openxmlformats.org/drawingml/2006/picture">
+                      <pic:pic xmlns:pic="http://schemas.openxmlformats.org/drawingml/2006/picture">
+                        <pic:nvPicPr>
+                          <pic:cNvPr id="8" name=""/>
+                          <pic:cNvPicPr/>
+                        </pic:nvPicPr>
+                        <pic:blipFill>
+                          <a:blip r:embed="rId12">
+                            <a:extLst>
+                              <a:ext uri="{28A0092B-C50C-407E-A947-70E740481C1C}">
+                                <a14:useLocalDpi xmlns:a14="http://schemas.microsoft.com/office/drawing/2010/main" val="0"/>
+                              </a:ext>
+                            </a:extLst>
+                          </a:blip>
+                          <a:stretch>
+                            <a:fillRect/>
+                          </a:stretch>
+                        </pic:blipFill>
+                        <pic:spPr>
+                          <a:xfrm>
+                            <a:off x="0" y="0"/>
+                            <a:ext cx="609524" cy="533333"/>
+                          </a:xfrm>
+                          <a:prstGeom prst="rect">
+                            <a:avLst/>
+                          </a:prstGeom>
+                        </pic:spPr>
+                      </pic:pic>
+                    </a:graphicData>
+                  </a:graphic>
+                </wp:inline>
+              </w:drawing>
+            </w:r>
+          </w:p>
+          <w:p>
+            <w:pPr>
+              <w:rPr>
+                <w:color w:val="091F47" w:themeColor="text1"/>
+                <w:sz w:val="22"/>
+              </w:rPr>
+            </w:pPr>
+          </w:p>
+          <w:p>
+            <w:pPr>
+              <w:rPr>
+                <w:color w:val="091F47" w:themeColor="text1"/>
+                <w:sz w:val="22"/>
+              </w:rPr>
+            </w:pPr>
+            <w:r>
+              <w:rPr>
+                <w:noProof/>
+                <w:color w:val="091F47" w:themeColor="text1"/>
+                <w:sz w:val="22"/>
+                <w:lang w:eastAsia="en-AU"/>
+              </w:rPr>
+              <w:drawing>
+                <wp:anchor distT="0" distB="0" distL="114300" distR="114300" simplePos="0" relativeHeight="251658240" behindDoc="0" locked="0" layoutInCell="1" allowOverlap="1">
+                  <wp:simplePos x="0" y="0"/>
+                  <wp:positionH relativeFrom="rightMargin">
+                    <wp:align>right</wp:align>
+                  </wp:positionH>
+                  <wp:positionV relativeFrom="topMargin">
+                    <wp:align>top</wp:align>
+                  </wp:positionV>
+                  <wp:extent cx="1352550" cy="1016000"/>
+                  <wp:effectExtent l="0" t="0" r="0" b="0"/>
+                  <wp:wrapSquare wrapText="bothSides"/>
+                  <wp:docPr id="7" name="Picture 7"/>
+                  <wp:cNvGraphicFramePr>
+                    <a:graphicFrameLocks xmlns:a="http://schemas.openxmlformats.org/drawingml/2006/main" noChangeAspect="1"/>
+                  </wp:cNvGraphicFramePr>
+                  <a:graphic xmlns:a="http://schemas.openxmlformats.org/drawingml/2006/main">
+                    <a:graphicData uri="http://schemas.openxmlformats.org/drawingml/2006/picture">
+                      <pic:pic xmlns:pic="http://schemas.openxmlformats.org/drawingml/2006/picture">
+                        <pic:nvPicPr>
+                          <pic:cNvPr id="7" name=""/>
+                          <pic:cNvPicPr/>
+                        </pic:nvPicPr>
+                        <pic:blipFill>
+                          <a:blip r:embed="rId13" cstate="print">
+                            <a:extLst>
+                              <a:ext uri="{28A0092B-C50C-407E-A947-70E740481C1C}">
+                                <a14:useLocalDpi xmlns:a14="http://schemas.microsoft.com/office/drawing/2010/main" val="0"/>
+                              </a:ext>
+                            </a:extLst>
+                          </a:blip>
+                          <a:stretch>
+                            <a:fillRect/>
+                          </a:stretch>
+                        </pic:blipFill>
+                        <pic:spPr>
+                          <a:xfrm>
+                            <a:off x="0" y="0"/>
+                            <a:ext cx="1352550" cy="1016000"/>
+                          </a:xfrm>
+                          <a:prstGeom prst="rect">
+                            <a:avLst/>
+                          </a:prstGeom>
+                        </pic:spPr>
+                      </pic:pic>
+                    </a:graphicData>
+                  </a:graphic>
+                </wp:anchor>
+              </w:drawing>
+            </w:r>
+            <w:r>
+              <w:rPr>
+                <w:color w:val="091F47" w:themeColor="text1"/>
+                <w:sz w:val="22"/>
+              </w:rPr>
+              <w:t>Visually and physically inspect wiring and connections condition. Check terminals and cores for loose connections.</w:t>
+            </w:r>
+          </w:p>
+          <w:p>
+            <w:pPr>
+              <w:rPr>
+                <w:color w:val="091F47" w:themeColor="text1"/>
+                <w:sz w:val="22"/>
+              </w:rPr>
+            </w:pPr>
+            <w:r>
+              <w:rPr>
+                <w:color w:val="091F47" w:themeColor="text1"/>
+                <w:sz w:val="22"/>
+              </w:rPr>
+              <w:t xml:space="preserve"> </w:t>
             </w:r>
           </w:p>
         </w:tc>
@@ -2791,7 +2811,7 @@
                 <w:sz w:val="22"/>
                 <w:szCs w:val="22"/>
               </w:rPr>
-              <w:t>NOISE</w:t>
+              <w:t>FUN</w:t>
             </w:r>
             <w:r>
               <w:rPr>
@@ -2809,7 +2829,76 @@
                 <w:sz w:val="22"/>
                 <w:szCs w:val="22"/>
               </w:rPr>
-              <w:t>Noise Inspections</w:t>
+              <w:t>Functional Tests</w:t>
+            </w:r>
+          </w:p>
+        </w:tc>
+      </w:tr>
+      <w:tr>
+        <w:trPr>
+          <w:jc w:val="center"/>
+        </w:trPr>
+        <w:tc>
+          <w:tcPr>
+            <w:tcW w:w="10429" w:type="dxa"/>
+            <w:gridSpan w:val="2"/>
+            <w:shd w:val="clear" w:color="auto" w:fill="auto"/>
+          </w:tcPr>
+          <w:p>
+            <w:pPr>
+              <w:pStyle w:val="NoSpacing"/>
+              <w:jc w:val="center"/>
+              <w:rPr>
+                <w:b/>
+              </w:rPr>
+            </w:pPr>
+            <w:r>
+              <w:rPr>
+                <w:b/>
+                <w:noProof/>
+                <w:lang w:eastAsia="en-AU"/>
+              </w:rPr>
+              <w:drawing>
+                <wp:inline distT="0" distB="0" distL="0" distR="0">
+                  <wp:extent cx="3727354" cy="2794000"/>
+                  <wp:effectExtent l="0" t="0" r="6985" b="6350"/>
+                  <wp:docPr id="9" name="Picture 9"/>
+                  <wp:cNvGraphicFramePr>
+                    <a:graphicFrameLocks xmlns:a="http://schemas.openxmlformats.org/drawingml/2006/main" noChangeAspect="1"/>
+                  </wp:cNvGraphicFramePr>
+                  <a:graphic xmlns:a="http://schemas.openxmlformats.org/drawingml/2006/main">
+                    <a:graphicData uri="http://schemas.openxmlformats.org/drawingml/2006/picture">
+                      <pic:pic xmlns:pic="http://schemas.openxmlformats.org/drawingml/2006/picture">
+                        <pic:nvPicPr>
+                          <pic:cNvPr id="9" name=""/>
+                          <pic:cNvPicPr/>
+                        </pic:nvPicPr>
+                        <pic:blipFill>
+                          <a:blip r:embed="rId14">
+                            <a:extLst>
+                              <a:ext uri="{28A0092B-C50C-407E-A947-70E740481C1C}">
+                                <a14:useLocalDpi xmlns:a14="http://schemas.microsoft.com/office/drawing/2010/main" val="0"/>
+                              </a:ext>
+                            </a:extLst>
+                          </a:blip>
+                          <a:stretch>
+                            <a:fillRect/>
+                          </a:stretch>
+                        </pic:blipFill>
+                        <pic:spPr>
+                          <a:xfrm>
+                            <a:off x="0" y="0"/>
+                            <a:ext cx="3727354" cy="2794000"/>
+                          </a:xfrm>
+                          <a:prstGeom prst="rect">
+                            <a:avLst/>
+                          </a:prstGeom>
+                        </pic:spPr>
+                      </pic:pic>
+                    </a:graphicData>
+                  </a:graphic>
+                </wp:inline>
+              </w:drawing>
             </w:r>
           </w:p>
         </w:tc>
@@ -2913,7 +3002,7 @@
                 <w:color w:val="091F47" w:themeColor="text1"/>
                 <w:sz w:val="22"/>
               </w:rPr>
-              <w:t xml:space="preserve">Listen to transformer for excessive/abnormal humming.  </w:t>
+              <w:t xml:space="preserve">Manually activate the micro switch on the Pressure Relief Valve </w:t>
             </w:r>
           </w:p>
         </w:tc>
@@ -2977,7 +3066,7 @@
                 <w:sz w:val="22"/>
                 <w:szCs w:val="22"/>
               </w:rPr>
-              <w:t>EARTH</w:t>
+              <w:t>NOISE</w:t>
             </w:r>
             <w:r>
               <w:rPr>
@@ -2995,7 +3084,7 @@
                 <w:sz w:val="22"/>
                 <w:szCs w:val="22"/>
               </w:rPr>
-              <w:t>Earthing System Inspections</w:t>
+              <w:t>Noise Inspections</w:t>
             </w:r>
           </w:p>
         </w:tc>
@@ -3099,7 +3188,7 @@
                 <w:color w:val="091F47" w:themeColor="text1"/>
                 <w:sz w:val="22"/>
               </w:rPr>
-              <w:t xml:space="preserve">Visually inspect earth conductor, all earth connections inclusive of compound earthing connections and joins condition. </w:t>
+              <w:t xml:space="preserve">Listen to transformer for excessive/abnormal humming.  </w:t>
             </w:r>
           </w:p>
         </w:tc>
@@ -3163,7 +3252,7 @@
                 <w:sz w:val="22"/>
                 <w:szCs w:val="22"/>
               </w:rPr>
-              <w:t>COOL</w:t>
+              <w:t>EARTH</w:t>
             </w:r>
             <w:r>
               <w:rPr>
@@ -3181,7 +3270,7 @@
                 <w:sz w:val="22"/>
                 <w:szCs w:val="22"/>
               </w:rPr>
-              <w:t>Cooling System Inspections</w:t>
+              <w:t>Earthing System Inspections</w:t>
             </w:r>
           </w:p>
         </w:tc>
@@ -3285,7 +3374,7 @@
                 <w:color w:val="091F47" w:themeColor="text1"/>
                 <w:sz w:val="22"/>
               </w:rPr>
-              <w:t xml:space="preserve">Visually check cooling fins general condition and for oil leaks. </w:t>
+              <w:t xml:space="preserve">Visually inspect earth conductor, all earth connections inclusive of compound earthing connections and joins condition. </w:t>
             </w:r>
           </w:p>
         </w:tc>
@@ -3349,7 +3438,7 @@
                 <w:sz w:val="22"/>
                 <w:szCs w:val="22"/>
               </w:rPr>
-              <w:t>GEN</w:t>
+              <w:t>COOL</w:t>
             </w:r>
             <w:r>
               <w:rPr>
@@ -3367,7 +3456,76 @@
                 <w:sz w:val="22"/>
                 <w:szCs w:val="22"/>
               </w:rPr>
-              <w:t>General Inspections</w:t>
+              <w:t>Cooling System Inspections</w:t>
+            </w:r>
+          </w:p>
+        </w:tc>
+      </w:tr>
+      <w:tr>
+        <w:trPr>
+          <w:jc w:val="center"/>
+        </w:trPr>
+        <w:tc>
+          <w:tcPr>
+            <w:tcW w:w="10429" w:type="dxa"/>
+            <w:gridSpan w:val="2"/>
+            <w:shd w:val="clear" w:color="auto" w:fill="auto"/>
+          </w:tcPr>
+          <w:p>
+            <w:pPr>
+              <w:pStyle w:val="NoSpacing"/>
+              <w:jc w:val="center"/>
+              <w:rPr>
+                <w:b/>
+              </w:rPr>
+            </w:pPr>
+            <w:r>
+              <w:rPr>
+                <w:b/>
+                <w:noProof/>
+                <w:lang w:eastAsia="en-AU"/>
+              </w:rPr>
+              <w:drawing>
+                <wp:inline distT="0" distB="0" distL="0" distR="0">
+                  <wp:extent cx="3712555" cy="2794000"/>
+                  <wp:effectExtent l="0" t="0" r="2540" b="6350"/>
+                  <wp:docPr id="10" name="Picture 10"/>
+                  <wp:cNvGraphicFramePr>
+                    <a:graphicFrameLocks xmlns:a="http://schemas.openxmlformats.org/drawingml/2006/main" noChangeAspect="1"/>
+                  </wp:cNvGraphicFramePr>
+                  <a:graphic xmlns:a="http://schemas.openxmlformats.org/drawingml/2006/main">
+                    <a:graphicData uri="http://schemas.openxmlformats.org/drawingml/2006/picture">
+                      <pic:pic xmlns:pic="http://schemas.openxmlformats.org/drawingml/2006/picture">
+                        <pic:nvPicPr>
+                          <pic:cNvPr id="10" name=""/>
+                          <pic:cNvPicPr/>
+                        </pic:nvPicPr>
+                        <pic:blipFill>
+                          <a:blip r:embed="rId15">
+                            <a:extLst>
+                              <a:ext uri="{28A0092B-C50C-407E-A947-70E740481C1C}">
+                                <a14:useLocalDpi xmlns:a14="http://schemas.microsoft.com/office/drawing/2010/main" val="0"/>
+                              </a:ext>
+                            </a:extLst>
+                          </a:blip>
+                          <a:stretch>
+                            <a:fillRect/>
+                          </a:stretch>
+                        </pic:blipFill>
+                        <pic:spPr>
+                          <a:xfrm>
+                            <a:off x="0" y="0"/>
+                            <a:ext cx="3712555" cy="2794000"/>
+                          </a:xfrm>
+                          <a:prstGeom prst="rect">
+                            <a:avLst/>
+                          </a:prstGeom>
+                        </pic:spPr>
+                      </pic:pic>
+                    </a:graphicData>
+                  </a:graphic>
+                </wp:inline>
+              </w:drawing>
             </w:r>
           </w:p>
         </w:tc>
@@ -3471,7 +3629,7 @@
                 <w:color w:val="091F47" w:themeColor="text1"/>
                 <w:sz w:val="22"/>
               </w:rPr>
-              <w:t xml:space="preserve">Check general condition of the transformer compound, including fence. </w:t>
+              <w:t xml:space="preserve">Visually check cooling fins general condition and for oil leaks. </w:t>
             </w:r>
           </w:p>
         </w:tc>
@@ -3528,16 +3686,14 @@
                 <w:szCs w:val="22"/>
               </w:rPr>
             </w:pPr>
-            <w:bookmarkStart w:id="17" w:name="FRONT_PAGE"/>
-            <w:bookmarkEnd w:id="17"/>
-            <w:r>
-              <w:rPr>
-                <w:rFonts w:asciiTheme="majorHAnsi" w:hAnsiTheme="majorHAnsi"/>
-                <w:color w:val="091F47" w:themeColor="text1"/>
-                <w:sz w:val="22"/>
-                <w:szCs w:val="22"/>
-              </w:rPr>
-              <w:t>IDS</w:t>
+            <w:r>
+              <w:rPr>
+                <w:rFonts w:asciiTheme="majorHAnsi" w:hAnsiTheme="majorHAnsi"/>
+                <w:color w:val="091F47" w:themeColor="text1"/>
+                <w:sz w:val="22"/>
+                <w:szCs w:val="22"/>
+              </w:rPr>
+              <w:t>GEN</w:t>
             </w:r>
             <w:r>
               <w:rPr>
@@ -3555,7 +3711,7 @@
                 <w:sz w:val="22"/>
                 <w:szCs w:val="22"/>
               </w:rPr>
-              <w:t>Labelling and Identifications</w:t>
+              <w:t>General Inspections</w:t>
             </w:r>
           </w:p>
         </w:tc>
@@ -3659,7 +3815,7 @@
                 <w:color w:val="091F47" w:themeColor="text1"/>
                 <w:sz w:val="22"/>
               </w:rPr>
-              <w:t xml:space="preserve">Visually check the identification (tag) label and the nameplate condition. </w:t>
+              <w:t xml:space="preserve">Check general condition of the transformer compound, including fence. </w:t>
             </w:r>
           </w:p>
         </w:tc>
@@ -3716,14 +3872,16 @@
                 <w:szCs w:val="22"/>
               </w:rPr>
             </w:pPr>
-            <w:r>
-              <w:rPr>
-                <w:rFonts w:asciiTheme="majorHAnsi" w:hAnsiTheme="majorHAnsi"/>
-                <w:color w:val="091F47" w:themeColor="text1"/>
-                <w:sz w:val="22"/>
-                <w:szCs w:val="22"/>
-              </w:rPr>
-              <w:t>TEMP</w:t>
+            <w:bookmarkStart w:id="17" w:name="FRONT_PAGE"/>
+            <w:bookmarkEnd w:id="17"/>
+            <w:r>
+              <w:rPr>
+                <w:rFonts w:asciiTheme="majorHAnsi" w:hAnsiTheme="majorHAnsi"/>
+                <w:color w:val="091F47" w:themeColor="text1"/>
+                <w:sz w:val="22"/>
+                <w:szCs w:val="22"/>
+              </w:rPr>
+              <w:t>IDS</w:t>
             </w:r>
             <w:r>
               <w:rPr>
@@ -3741,7 +3899,61 @@
                 <w:sz w:val="22"/>
                 <w:szCs w:val="22"/>
               </w:rPr>
-              <w:t>Temperature Checks</w:t>
+              <w:t>Labelling and Identifications</w:t>
+            </w:r>
+          </w:p>
+        </w:tc>
+      </w:tr>
+      <w:tr>
+        <w:trPr>
+          <w:trHeight w:val="361"/>
+          <w:jc w:val="center"/>
+        </w:trPr>
+        <w:tc>
+          <w:tcPr>
+            <w:tcW w:w="750" w:type="dxa"/>
+            <w:shd w:val="clear" w:color="auto" w:fill="auto"/>
+            <w:vAlign w:val="center"/>
+          </w:tcPr>
+          <w:p>
+            <w:pPr>
+              <w:rPr>
+                <w:rFonts w:asciiTheme="majorHAnsi" w:hAnsiTheme="majorHAnsi"/>
+                <w:color w:val="091F47" w:themeColor="text1"/>
+                <w:sz w:val="22"/>
+              </w:rPr>
+            </w:pPr>
+            <w:r>
+              <w:rPr>
+                <w:rFonts w:asciiTheme="majorHAnsi" w:hAnsiTheme="majorHAnsi"/>
+                <w:color w:val="091F47" w:themeColor="text1"/>
+                <w:sz w:val="22"/>
+              </w:rPr>
+              <w:t>TASK</w:t>
+            </w:r>
+          </w:p>
+        </w:tc>
+        <w:tc>
+          <w:tcPr>
+            <w:tcW w:w="9679" w:type="dxa"/>
+            <w:shd w:val="clear" w:color="auto" w:fill="auto"/>
+            <w:vAlign w:val="center"/>
+          </w:tcPr>
+          <w:p>
+            <w:pPr>
+              <w:rPr>
+                <w:rFonts w:asciiTheme="majorHAnsi" w:hAnsiTheme="majorHAnsi"/>
+                <w:color w:val="091F47" w:themeColor="text1"/>
+                <w:sz w:val="22"/>
+              </w:rPr>
+            </w:pPr>
+            <w:r>
+              <w:rPr>
+                <w:rFonts w:asciiTheme="majorHAnsi" w:hAnsiTheme="majorHAnsi"/>
+                <w:color w:val="091F47" w:themeColor="text1"/>
+                <w:sz w:val="22"/>
+              </w:rPr>
+              <w:t>DESCRIPTION</w:t>
             </w:r>
           </w:p>
         </w:tc>
@@ -3752,6 +3964,138 @@
         </w:trPr>
         <w:tc>
           <w:tcPr>
+            <w:tcW w:w="750" w:type="dxa"/>
+            <w:shd w:val="clear" w:color="auto" w:fill="auto"/>
+          </w:tcPr>
+          <w:p>
+            <w:pPr>
+              <w:jc w:val="center"/>
+              <w:rPr>
+                <w:rFonts w:asciiTheme="majorHAnsi" w:hAnsiTheme="majorHAnsi"/>
+                <w:color w:val="091F47" w:themeColor="text1"/>
+                <w:sz w:val="22"/>
+              </w:rPr>
+            </w:pPr>
+            <w:r>
+              <w:rPr>
+                <w:rFonts w:asciiTheme="majorHAnsi" w:hAnsiTheme="majorHAnsi"/>
+                <w:color w:val="091F47" w:themeColor="text1"/>
+                <w:sz w:val="22"/>
+              </w:rPr>
+              <w:t>1</w:t>
+            </w:r>
+          </w:p>
+        </w:tc>
+        <w:tc>
+          <w:tcPr>
+            <w:tcW w:w="9679" w:type="dxa"/>
+            <w:shd w:val="clear" w:color="auto" w:fill="auto"/>
+          </w:tcPr>
+          <w:p>
+            <w:pPr>
+              <w:rPr>
+                <w:color w:val="091F47" w:themeColor="text1"/>
+                <w:sz w:val="22"/>
+              </w:rPr>
+            </w:pPr>
+            <w:r>
+              <w:rPr>
+                <w:color w:val="091F47" w:themeColor="text1"/>
+                <w:sz w:val="22"/>
+              </w:rPr>
+              <w:t xml:space="preserve">Visually check the identification (tag) label and the nameplate condition. </w:t>
+            </w:r>
+          </w:p>
+        </w:tc>
+      </w:tr>
+    </w:tbl>
+    <w:p>
+      <w:pPr>
+        <w:spacing w:before="0" w:after="0"/>
+        <w:jc w:val="left"/>
+      </w:pPr>
+    </w:p>
+    <w:p>
+      <w:pPr>
+        <w:spacing w:before="0" w:after="0"/>
+        <w:jc w:val="left"/>
+      </w:pPr>
+    </w:p>
+    <w:tbl>
+      <w:tblPr>
+        <w:tblStyle w:val="TableGrid"/>
+        <w:tblW w:w="10603" w:type="dxa"/>
+        <w:jc w:val="center"/>
+        <w:tblBorders>
+          <w:top w:val="single" w:sz="4" w:space="0" w:color="D7E3FA" w:themeColor="text1" w:themeTint="1A"/>
+          <w:left w:val="single" w:sz="4" w:space="0" w:color="D7E3FA" w:themeColor="text1" w:themeTint="1A"/>
+          <w:bottom w:val="single" w:sz="4" w:space="0" w:color="D7E3FA" w:themeColor="text1" w:themeTint="1A"/>
+          <w:right w:val="single" w:sz="4" w:space="0" w:color="D7E3FA" w:themeColor="text1" w:themeTint="1A"/>
+          <w:insideH w:val="single" w:sz="4" w:space="0" w:color="D7E3FA" w:themeColor="text1" w:themeTint="1A"/>
+          <w:insideV w:val="single" w:sz="4" w:space="0" w:color="D7E3FA" w:themeColor="text1" w:themeTint="1A"/>
+        </w:tblBorders>
+        <w:tblLook w:val="04A0" w:firstRow="1" w:lastRow="0" w:firstColumn="1" w:lastColumn="0" w:noHBand="0" w:noVBand="1"/>
+      </w:tblPr>
+      <w:tblGrid>
+        <w:gridCol w:w="763"/>
+        <w:gridCol w:w="9840"/>
+      </w:tblGrid>
+      <w:tr>
+        <w:trPr>
+          <w:jc w:val="center"/>
+        </w:trPr>
+        <w:tc>
+          <w:tcPr>
+            <w:tcW w:w="10429" w:type="dxa"/>
+            <w:gridSpan w:val="2"/>
+            <w:shd w:val="clear" w:color="auto" w:fill="auto"/>
+            <w:vAlign w:val="center"/>
+          </w:tcPr>
+          <w:p>
+            <w:pPr>
+              <w:rPr>
+                <w:rFonts w:asciiTheme="majorHAnsi" w:hAnsiTheme="majorHAnsi"/>
+                <w:color w:val="091F47" w:themeColor="text1"/>
+                <w:sz w:val="22"/>
+                <w:szCs w:val="22"/>
+              </w:rPr>
+            </w:pPr>
+            <w:r>
+              <w:rPr>
+                <w:rFonts w:asciiTheme="majorHAnsi" w:hAnsiTheme="majorHAnsi"/>
+                <w:color w:val="091F47" w:themeColor="text1"/>
+                <w:sz w:val="22"/>
+                <w:szCs w:val="22"/>
+              </w:rPr>
+              <w:t>TEMP</w:t>
+            </w:r>
+            <w:r>
+              <w:rPr>
+                <w:rFonts w:asciiTheme="majorHAnsi" w:hAnsiTheme="majorHAnsi"/>
+                <w:color w:val="091F47" w:themeColor="text1"/>
+                <w:sz w:val="22"/>
+                <w:szCs w:val="22"/>
+              </w:rPr>
+              <w:t xml:space="preserve"> - </w:t>
+            </w:r>
+            <w:r>
+              <w:rPr>
+                <w:rFonts w:asciiTheme="majorHAnsi" w:hAnsiTheme="majorHAnsi"/>
+                <w:color w:val="091F47" w:themeColor="text1"/>
+                <w:sz w:val="22"/>
+                <w:szCs w:val="22"/>
+              </w:rPr>
+              <w:t>Temperature Checks</w:t>
+            </w:r>
+          </w:p>
+        </w:tc>
+      </w:tr>
+      <w:tr>
+        <w:trPr>
+          <w:jc w:val="center"/>
+        </w:trPr>
+        <w:tc>
+          <w:tcPr>
             <w:tcW w:w="10429" w:type="dxa"/>
             <w:gridSpan w:val="2"/>
             <w:shd w:val="clear" w:color="auto" w:fill="auto"/>
@@ -3774,7 +4118,7 @@
                 <wp:inline distT="0" distB="0" distL="0" distR="0">
                   <wp:extent cx="3445673" cy="2794000"/>
                   <wp:effectExtent l="0" t="0" r="2540" b="6350"/>
-                  <wp:docPr id="4" name="Picture 4"/>
+                  <wp:docPr id="11" name="Picture 11"/>
                   <wp:cNvGraphicFramePr>
                     <a:graphicFrameLocks xmlns:a="http://schemas.openxmlformats.org/drawingml/2006/main" noChangeAspect="1"/>
                   </wp:cNvGraphicFramePr>
@@ -3782,11 +4126,11 @@
                     <a:graphicData uri="http://schemas.openxmlformats.org/drawingml/2006/picture">
                       <pic:pic xmlns:pic="http://schemas.openxmlformats.org/drawingml/2006/picture">
                         <pic:nvPicPr>
-                          <pic:cNvPr id="4" name=""/>
+                          <pic:cNvPr id="11" name=""/>
                           <pic:cNvPicPr/>
                         </pic:nvPicPr>
                         <pic:blipFill>
-                          <a:blip r:embed="rId11" cstate="print">
+                          <a:blip r:embed="rId16" cstate="print">
                             <a:extLst>
                               <a:ext uri="{28A0092B-C50C-407E-A947-70E740481C1C}">
                                 <a14:useLocalDpi xmlns:a14="http://schemas.microsoft.com/office/drawing/2010/main" val="0"/>
@@ -4208,11 +4552,11 @@
       </w:pPr>
     </w:p>
     <w:sectPr>
-      <w:headerReference w:type="default" r:id="rId12"/>
-      <w:footerReference w:type="even" r:id="rId13"/>
-      <w:footerReference w:type="default" r:id="rId14"/>
-      <w:headerReference w:type="first" r:id="rId15"/>
-      <w:footerReference w:type="first" r:id="rId16"/>
+      <w:headerReference w:type="default" r:id="rId17"/>
+      <w:footerReference w:type="even" r:id="rId18"/>
+      <w:footerReference w:type="default" r:id="rId19"/>
+      <w:headerReference w:type="first" r:id="rId20"/>
+      <w:footerReference w:type="first" r:id="rId21"/>
       <w:pgSz w:w="11906" w:h="16838" w:code="9"/>
       <w:pgMar w:top="1665" w:right="991" w:bottom="902" w:left="1134" w:header="567" w:footer="210" w:gutter="0"/>
       <w:pgNumType w:start="1"/>
@@ -4459,7 +4803,7 @@
               <w:szCs w:val="16"/>
               <w:lang w:val="en-GB"/>
             </w:rPr>
-            <w:t>5</w:t>
+            <w:t>7</w:t>
           </w:r>
           <w:r>
             <w:rPr>
@@ -11177,7 +11521,7 @@
 </file>
 
 <file path=customXml/itemProps1.xml><?xml version="1.0" encoding="utf-8"?>
-<ds:datastoreItem xmlns:ds="http://schemas.openxmlformats.org/officeDocument/2006/customXml" ds:itemID="{2D1D2249-F0A2-444D-9DE7-01C01F38FDFA}">
+<ds:datastoreItem xmlns:ds="http://schemas.openxmlformats.org/officeDocument/2006/customXml" ds:itemID="{FC552FD6-6E36-474A-9E6C-79E94EA8EC85}">
   <ds:schemaRefs>
     <ds:schemaRef ds:uri="http://schemas.openxmlformats.org/officeDocument/2006/bibliography"/>
   </ds:schemaRefs>

</xml_diff>